<commit_message>
GameOver when hitting wall
</commit_message>
<xml_diff>
--- a/Konzept/Konzept.docx
+++ b/Konzept/Konzept.docx
@@ -1,6 +1,6 @@
 
 <file path=word/document.xml><?xml version="1.0" encoding="utf-8"?>
-<w:document xmlns:wpc="http://schemas.microsoft.com/office/word/2010/wordprocessingCanvas" xmlns:cx="http://schemas.microsoft.com/office/drawing/2014/chartex" xmlns:cx1="http://schemas.microsoft.com/office/drawing/2015/9/8/chartex" xmlns:cx2="http://schemas.microsoft.com/office/drawing/2015/10/21/chartex" xmlns:cx3="http://schemas.microsoft.com/office/drawing/2016/5/9/chartex" xmlns:cx4="http://schemas.microsoft.com/office/drawing/2016/5/10/chartex" xmlns:cx5="http://schemas.microsoft.com/office/drawing/2016/5/11/chartex" xmlns:cx6="http://schemas.microsoft.com/office/drawing/2016/5/12/chartex" xmlns:cx7="http://schemas.microsoft.com/office/drawing/2016/5/13/chartex" xmlns:cx8="http://schemas.microsoft.com/office/drawing/2016/5/14/chartex" xmlns:mc="http://schemas.openxmlformats.org/markup-compatibility/2006" xmlns:aink="http://schemas.microsoft.com/office/drawing/2016/ink" xmlns:am3d="http://schemas.microsoft.com/office/drawing/2017/model3d" xmlns:o="urn:schemas-microsoft-com:office:office" xmlns:r="http://schemas.openxmlformats.org/officeDocument/2006/relationships" xmlns:m="http://schemas.openxmlformats.org/officeDocument/2006/math" xmlns:v="urn:schemas-microsoft-com:vml" xmlns:wp14="http://schemas.microsoft.com/office/word/2010/wordprocessingDrawing" xmlns:wp="http://schemas.openxmlformats.org/drawingml/2006/wordprocessingDrawing" xmlns:w10="urn:schemas-microsoft-com:office:word" xmlns:w="http://schemas.openxmlformats.org/wordprocessingml/2006/main" xmlns:w14="http://schemas.microsoft.com/office/word/2010/wordml" xmlns:w15="http://schemas.microsoft.com/office/word/2012/wordml" xmlns:w16cex="http://schemas.microsoft.com/office/word/2018/wordml/cex" xmlns:w16cid="http://schemas.microsoft.com/office/word/2016/wordml/cid" xmlns:w16="http://schemas.microsoft.com/office/word/2018/wordml" xmlns:w16se="http://schemas.microsoft.com/office/word/2015/wordml/symex" xmlns:wpg="http://schemas.microsoft.com/office/word/2010/wordprocessingGroup" xmlns:wpi="http://schemas.microsoft.com/office/word/2010/wordprocessingInk" xmlns:wne="http://schemas.microsoft.com/office/word/2006/wordml" xmlns:wps="http://schemas.microsoft.com/office/word/2010/wordprocessingShape" mc:Ignorable="w14 w15 w16se w16cid w16 w16cex wp14">
+<w:document xmlns:wpc="http://schemas.microsoft.com/office/word/2010/wordprocessingCanvas" xmlns:cx="http://schemas.microsoft.com/office/drawing/2014/chartex" xmlns:cx1="http://schemas.microsoft.com/office/drawing/2015/9/8/chartex" xmlns:cx2="http://schemas.microsoft.com/office/drawing/2015/10/21/chartex" xmlns:cx3="http://schemas.microsoft.com/office/drawing/2016/5/9/chartex" xmlns:cx4="http://schemas.microsoft.com/office/drawing/2016/5/10/chartex" xmlns:cx5="http://schemas.microsoft.com/office/drawing/2016/5/11/chartex" xmlns:cx6="http://schemas.microsoft.com/office/drawing/2016/5/12/chartex" xmlns:cx7="http://schemas.microsoft.com/office/drawing/2016/5/13/chartex" xmlns:cx8="http://schemas.microsoft.com/office/drawing/2016/5/14/chartex" xmlns:mc="http://schemas.openxmlformats.org/markup-compatibility/2006" xmlns:aink="http://schemas.microsoft.com/office/drawing/2016/ink" xmlns:am3d="http://schemas.microsoft.com/office/drawing/2017/model3d" xmlns:o="urn:schemas-microsoft-com:office:office" xmlns:oel="http://schemas.microsoft.com/office/2019/extlst" xmlns:r="http://schemas.openxmlformats.org/officeDocument/2006/relationships" xmlns:m="http://schemas.openxmlformats.org/officeDocument/2006/math" xmlns:v="urn:schemas-microsoft-com:vml" xmlns:wp14="http://schemas.microsoft.com/office/word/2010/wordprocessingDrawing" xmlns:wp="http://schemas.openxmlformats.org/drawingml/2006/wordprocessingDrawing" xmlns:w10="urn:schemas-microsoft-com:office:word" xmlns:w="http://schemas.openxmlformats.org/wordprocessingml/2006/main" xmlns:w14="http://schemas.microsoft.com/office/word/2010/wordml" xmlns:w15="http://schemas.microsoft.com/office/word/2012/wordml" xmlns:w16cex="http://schemas.microsoft.com/office/word/2018/wordml/cex" xmlns:w16cid="http://schemas.microsoft.com/office/word/2016/wordml/cid" xmlns:w16="http://schemas.microsoft.com/office/word/2018/wordml" xmlns:w16sdtdh="http://schemas.microsoft.com/office/word/2020/wordml/sdtdatahash" xmlns:w16se="http://schemas.microsoft.com/office/word/2015/wordml/symex" xmlns:wpg="http://schemas.microsoft.com/office/word/2010/wordprocessingGroup" xmlns:wpi="http://schemas.microsoft.com/office/word/2010/wordprocessingInk" xmlns:wne="http://schemas.microsoft.com/office/word/2006/wordml" xmlns:wps="http://schemas.microsoft.com/office/word/2010/wordprocessingShape" mc:Ignorable="w14 w15 w16se w16cid w16 w16cex w16sdtdh wp14">
   <w:body>
     <w:p>
       <w:pPr>
@@ -647,7 +647,7 @@
           <w:sz w:val="28"/>
           <w:szCs w:val="28"/>
         </w:rPr>
-        <w:t>Es gibt verschiedene Früchte, die den Score schwacher öder stärker erhöhen.</w:t>
+        <w:t>Sound: Hintergrundmusik; Essgeräusche (Lautstärke einzeln anpassbar)</w:t>
       </w:r>
     </w:p>
     <w:p>
@@ -667,76 +667,8 @@
           <w:sz w:val="28"/>
           <w:szCs w:val="28"/>
         </w:rPr>
-        <w:t>Custom aussehen der Schlange (die gespeichert bleiben)</w:t>
-      </w:r>
-    </w:p>
-    <w:p>
-      <w:pPr>
-        <w:pStyle w:val="Listenabsatz"/>
-        <w:numPr>
-          <w:ilvl w:val="0"/>
-          <w:numId w:val="1"/>
-        </w:numPr>
-        <w:rPr>
-          <w:sz w:val="28"/>
-          <w:szCs w:val="28"/>
-        </w:rPr>
-      </w:pPr>
-      <w:r>
-        <w:rPr>
-          <w:sz w:val="28"/>
-          <w:szCs w:val="28"/>
-        </w:rPr>
-        <w:t>Sound: Hintergrundmusik; Schlangengeräusche; Essgeräusche (Lautstärke einzeln anpassbar)</w:t>
-      </w:r>
-    </w:p>
-    <w:p>
-      <w:pPr>
-        <w:pStyle w:val="Listenabsatz"/>
-        <w:numPr>
-          <w:ilvl w:val="0"/>
-          <w:numId w:val="1"/>
-        </w:numPr>
-        <w:rPr>
-          <w:sz w:val="28"/>
-          <w:szCs w:val="28"/>
-        </w:rPr>
-      </w:pPr>
-      <w:r>
-        <w:rPr>
-          <w:sz w:val="28"/>
-          <w:szCs w:val="28"/>
-        </w:rPr>
         <w:t>Vorerst eine Ebene</w:t>
       </w:r>
-    </w:p>
-    <w:p>
-      <w:pPr>
-        <w:pStyle w:val="Listenabsatz"/>
-        <w:numPr>
-          <w:ilvl w:val="0"/>
-          <w:numId w:val="1"/>
-        </w:numPr>
-        <w:rPr>
-          <w:sz w:val="28"/>
-          <w:szCs w:val="28"/>
-        </w:rPr>
-      </w:pPr>
-      <w:r>
-        <w:rPr>
-          <w:sz w:val="28"/>
-          <w:szCs w:val="28"/>
-        </w:rPr>
-        <w:t>Levelsystem</w:t>
-      </w:r>
-    </w:p>
-    <w:p>
-      <w:pPr>
-        <w:rPr>
-          <w:sz w:val="28"/>
-          <w:szCs w:val="28"/>
-        </w:rPr>
-      </w:pPr>
     </w:p>
     <w:p>
       <w:pPr>
@@ -1315,13 +1247,13 @@
       <w:tr>
         <w:tc>
           <w:tcPr>
-            <w:tcW w:w="0" w:type="auto"/>
-            <w:hideMark/>
-          </w:tcPr>
-          <w:p>
-            <w:pPr>
-              <w:spacing w:line="259" w:lineRule="auto"/>
-              <w:cnfStyle w:val="001000000000" w:firstRow="0" w:lastRow="0" w:firstColumn="1" w:lastColumn="0" w:oddVBand="0" w:evenVBand="0" w:oddHBand="0" w:evenHBand="0" w:firstRowFirstColumn="0" w:firstRowLastColumn="0" w:lastRowFirstColumn="0" w:lastRowLastColumn="0"/>
+            <w:cnfStyle w:val="001000000000" w:firstRow="0" w:lastRow="0" w:firstColumn="1" w:lastColumn="0" w:oddVBand="0" w:evenVBand="0" w:oddHBand="0" w:evenHBand="0" w:firstRowFirstColumn="0" w:firstRowLastColumn="0" w:lastRowFirstColumn="0" w:lastRowLastColumn="0"/>
+            <w:tcW w:w="0" w:type="auto"/>
+            <w:hideMark/>
+          </w:tcPr>
+          <w:p>
+            <w:pPr>
+              <w:spacing w:line="259" w:lineRule="auto"/>
               <w:rPr>
                 <w:sz w:val="24"/>
                 <w:szCs w:val="24"/>
@@ -1344,6 +1276,7 @@
           <w:p>
             <w:pPr>
               <w:spacing w:line="259" w:lineRule="auto"/>
+              <w:cnfStyle w:val="000000000000" w:firstRow="0" w:lastRow="0" w:firstColumn="0" w:lastColumn="0" w:oddVBand="0" w:evenVBand="0" w:oddHBand="0" w:evenHBand="0" w:firstRowFirstColumn="0" w:firstRowLastColumn="0" w:lastRowFirstColumn="0" w:lastRowLastColumn="0"/>
               <w:rPr>
                 <w:sz w:val="24"/>
                 <w:szCs w:val="24"/>
@@ -1366,6 +1299,7 @@
           <w:p>
             <w:pPr>
               <w:spacing w:line="259" w:lineRule="auto"/>
+              <w:cnfStyle w:val="000000000000" w:firstRow="0" w:lastRow="0" w:firstColumn="0" w:lastColumn="0" w:oddVBand="0" w:evenVBand="0" w:oddHBand="0" w:evenHBand="0" w:firstRowFirstColumn="0" w:firstRowLastColumn="0" w:lastRowFirstColumn="0" w:lastRowLastColumn="0"/>
               <w:rPr>
                 <w:sz w:val="24"/>
                 <w:szCs w:val="24"/>
@@ -1963,7 +1897,7 @@
 </file>
 
 <file path=word/endnotes.xml><?xml version="1.0" encoding="utf-8"?>
-<w:endnotes xmlns:wpc="http://schemas.microsoft.com/office/word/2010/wordprocessingCanvas" xmlns:cx="http://schemas.microsoft.com/office/drawing/2014/chartex" xmlns:cx1="http://schemas.microsoft.com/office/drawing/2015/9/8/chartex" xmlns:cx2="http://schemas.microsoft.com/office/drawing/2015/10/21/chartex" xmlns:cx3="http://schemas.microsoft.com/office/drawing/2016/5/9/chartex" xmlns:cx4="http://schemas.microsoft.com/office/drawing/2016/5/10/chartex" xmlns:cx5="http://schemas.microsoft.com/office/drawing/2016/5/11/chartex" xmlns:cx6="http://schemas.microsoft.com/office/drawing/2016/5/12/chartex" xmlns:cx7="http://schemas.microsoft.com/office/drawing/2016/5/13/chartex" xmlns:cx8="http://schemas.microsoft.com/office/drawing/2016/5/14/chartex" xmlns:mc="http://schemas.openxmlformats.org/markup-compatibility/2006" xmlns:aink="http://schemas.microsoft.com/office/drawing/2016/ink" xmlns:am3d="http://schemas.microsoft.com/office/drawing/2017/model3d" xmlns:o="urn:schemas-microsoft-com:office:office" xmlns:r="http://schemas.openxmlformats.org/officeDocument/2006/relationships" xmlns:m="http://schemas.openxmlformats.org/officeDocument/2006/math" xmlns:v="urn:schemas-microsoft-com:vml" xmlns:wp14="http://schemas.microsoft.com/office/word/2010/wordprocessingDrawing" xmlns:wp="http://schemas.openxmlformats.org/drawingml/2006/wordprocessingDrawing" xmlns:w10="urn:schemas-microsoft-com:office:word" xmlns:w="http://schemas.openxmlformats.org/wordprocessingml/2006/main" xmlns:w14="http://schemas.microsoft.com/office/word/2010/wordml" xmlns:w15="http://schemas.microsoft.com/office/word/2012/wordml" xmlns:w16cex="http://schemas.microsoft.com/office/word/2018/wordml/cex" xmlns:w16cid="http://schemas.microsoft.com/office/word/2016/wordml/cid" xmlns:w16="http://schemas.microsoft.com/office/word/2018/wordml" xmlns:w16se="http://schemas.microsoft.com/office/word/2015/wordml/symex" xmlns:wpg="http://schemas.microsoft.com/office/word/2010/wordprocessingGroup" xmlns:wpi="http://schemas.microsoft.com/office/word/2010/wordprocessingInk" xmlns:wne="http://schemas.microsoft.com/office/word/2006/wordml" xmlns:wps="http://schemas.microsoft.com/office/word/2010/wordprocessingShape" mc:Ignorable="w14 w15 w16se w16cid w16 w16cex wp14">
+<w:endnotes xmlns:wpc="http://schemas.microsoft.com/office/word/2010/wordprocessingCanvas" xmlns:cx="http://schemas.microsoft.com/office/drawing/2014/chartex" xmlns:cx1="http://schemas.microsoft.com/office/drawing/2015/9/8/chartex" xmlns:cx2="http://schemas.microsoft.com/office/drawing/2015/10/21/chartex" xmlns:cx3="http://schemas.microsoft.com/office/drawing/2016/5/9/chartex" xmlns:cx4="http://schemas.microsoft.com/office/drawing/2016/5/10/chartex" xmlns:cx5="http://schemas.microsoft.com/office/drawing/2016/5/11/chartex" xmlns:cx6="http://schemas.microsoft.com/office/drawing/2016/5/12/chartex" xmlns:cx7="http://schemas.microsoft.com/office/drawing/2016/5/13/chartex" xmlns:cx8="http://schemas.microsoft.com/office/drawing/2016/5/14/chartex" xmlns:mc="http://schemas.openxmlformats.org/markup-compatibility/2006" xmlns:aink="http://schemas.microsoft.com/office/drawing/2016/ink" xmlns:am3d="http://schemas.microsoft.com/office/drawing/2017/model3d" xmlns:o="urn:schemas-microsoft-com:office:office" xmlns:oel="http://schemas.microsoft.com/office/2019/extlst" xmlns:r="http://schemas.openxmlformats.org/officeDocument/2006/relationships" xmlns:m="http://schemas.openxmlformats.org/officeDocument/2006/math" xmlns:v="urn:schemas-microsoft-com:vml" xmlns:wp14="http://schemas.microsoft.com/office/word/2010/wordprocessingDrawing" xmlns:wp="http://schemas.openxmlformats.org/drawingml/2006/wordprocessingDrawing" xmlns:w10="urn:schemas-microsoft-com:office:word" xmlns:w="http://schemas.openxmlformats.org/wordprocessingml/2006/main" xmlns:w14="http://schemas.microsoft.com/office/word/2010/wordml" xmlns:w15="http://schemas.microsoft.com/office/word/2012/wordml" xmlns:w16cex="http://schemas.microsoft.com/office/word/2018/wordml/cex" xmlns:w16cid="http://schemas.microsoft.com/office/word/2016/wordml/cid" xmlns:w16="http://schemas.microsoft.com/office/word/2018/wordml" xmlns:w16sdtdh="http://schemas.microsoft.com/office/word/2020/wordml/sdtdatahash" xmlns:w16se="http://schemas.microsoft.com/office/word/2015/wordml/symex" xmlns:wpg="http://schemas.microsoft.com/office/word/2010/wordprocessingGroup" xmlns:wpi="http://schemas.microsoft.com/office/word/2010/wordprocessingInk" xmlns:wne="http://schemas.microsoft.com/office/word/2006/wordml" xmlns:wps="http://schemas.microsoft.com/office/word/2010/wordprocessingShape" mc:Ignorable="w14 w15 w16se w16cid w16 w16cex w16sdtdh wp14">
   <w:endnote w:type="separator" w:id="-1">
     <w:p>
       <w:pPr>
@@ -1988,7 +1922,7 @@
 </file>
 
 <file path=word/footnotes.xml><?xml version="1.0" encoding="utf-8"?>
-<w:footnotes xmlns:wpc="http://schemas.microsoft.com/office/word/2010/wordprocessingCanvas" xmlns:cx="http://schemas.microsoft.com/office/drawing/2014/chartex" xmlns:cx1="http://schemas.microsoft.com/office/drawing/2015/9/8/chartex" xmlns:cx2="http://schemas.microsoft.com/office/drawing/2015/10/21/chartex" xmlns:cx3="http://schemas.microsoft.com/office/drawing/2016/5/9/chartex" xmlns:cx4="http://schemas.microsoft.com/office/drawing/2016/5/10/chartex" xmlns:cx5="http://schemas.microsoft.com/office/drawing/2016/5/11/chartex" xmlns:cx6="http://schemas.microsoft.com/office/drawing/2016/5/12/chartex" xmlns:cx7="http://schemas.microsoft.com/office/drawing/2016/5/13/chartex" xmlns:cx8="http://schemas.microsoft.com/office/drawing/2016/5/14/chartex" xmlns:mc="http://schemas.openxmlformats.org/markup-compatibility/2006" xmlns:aink="http://schemas.microsoft.com/office/drawing/2016/ink" xmlns:am3d="http://schemas.microsoft.com/office/drawing/2017/model3d" xmlns:o="urn:schemas-microsoft-com:office:office" xmlns:r="http://schemas.openxmlformats.org/officeDocument/2006/relationships" xmlns:m="http://schemas.openxmlformats.org/officeDocument/2006/math" xmlns:v="urn:schemas-microsoft-com:vml" xmlns:wp14="http://schemas.microsoft.com/office/word/2010/wordprocessingDrawing" xmlns:wp="http://schemas.openxmlformats.org/drawingml/2006/wordprocessingDrawing" xmlns:w10="urn:schemas-microsoft-com:office:word" xmlns:w="http://schemas.openxmlformats.org/wordprocessingml/2006/main" xmlns:w14="http://schemas.microsoft.com/office/word/2010/wordml" xmlns:w15="http://schemas.microsoft.com/office/word/2012/wordml" xmlns:w16cex="http://schemas.microsoft.com/office/word/2018/wordml/cex" xmlns:w16cid="http://schemas.microsoft.com/office/word/2016/wordml/cid" xmlns:w16="http://schemas.microsoft.com/office/word/2018/wordml" xmlns:w16se="http://schemas.microsoft.com/office/word/2015/wordml/symex" xmlns:wpg="http://schemas.microsoft.com/office/word/2010/wordprocessingGroup" xmlns:wpi="http://schemas.microsoft.com/office/word/2010/wordprocessingInk" xmlns:wne="http://schemas.microsoft.com/office/word/2006/wordml" xmlns:wps="http://schemas.microsoft.com/office/word/2010/wordprocessingShape" mc:Ignorable="w14 w15 w16se w16cid w16 w16cex wp14">
+<w:footnotes xmlns:wpc="http://schemas.microsoft.com/office/word/2010/wordprocessingCanvas" xmlns:cx="http://schemas.microsoft.com/office/drawing/2014/chartex" xmlns:cx1="http://schemas.microsoft.com/office/drawing/2015/9/8/chartex" xmlns:cx2="http://schemas.microsoft.com/office/drawing/2015/10/21/chartex" xmlns:cx3="http://schemas.microsoft.com/office/drawing/2016/5/9/chartex" xmlns:cx4="http://schemas.microsoft.com/office/drawing/2016/5/10/chartex" xmlns:cx5="http://schemas.microsoft.com/office/drawing/2016/5/11/chartex" xmlns:cx6="http://schemas.microsoft.com/office/drawing/2016/5/12/chartex" xmlns:cx7="http://schemas.microsoft.com/office/drawing/2016/5/13/chartex" xmlns:cx8="http://schemas.microsoft.com/office/drawing/2016/5/14/chartex" xmlns:mc="http://schemas.openxmlformats.org/markup-compatibility/2006" xmlns:aink="http://schemas.microsoft.com/office/drawing/2016/ink" xmlns:am3d="http://schemas.microsoft.com/office/drawing/2017/model3d" xmlns:o="urn:schemas-microsoft-com:office:office" xmlns:oel="http://schemas.microsoft.com/office/2019/extlst" xmlns:r="http://schemas.openxmlformats.org/officeDocument/2006/relationships" xmlns:m="http://schemas.openxmlformats.org/officeDocument/2006/math" xmlns:v="urn:schemas-microsoft-com:vml" xmlns:wp14="http://schemas.microsoft.com/office/word/2010/wordprocessingDrawing" xmlns:wp="http://schemas.openxmlformats.org/drawingml/2006/wordprocessingDrawing" xmlns:w10="urn:schemas-microsoft-com:office:word" xmlns:w="http://schemas.openxmlformats.org/wordprocessingml/2006/main" xmlns:w14="http://schemas.microsoft.com/office/word/2010/wordml" xmlns:w15="http://schemas.microsoft.com/office/word/2012/wordml" xmlns:w16cex="http://schemas.microsoft.com/office/word/2018/wordml/cex" xmlns:w16cid="http://schemas.microsoft.com/office/word/2016/wordml/cid" xmlns:w16="http://schemas.microsoft.com/office/word/2018/wordml" xmlns:w16sdtdh="http://schemas.microsoft.com/office/word/2020/wordml/sdtdatahash" xmlns:w16se="http://schemas.microsoft.com/office/word/2015/wordml/symex" xmlns:wpg="http://schemas.microsoft.com/office/word/2010/wordprocessingGroup" xmlns:wpi="http://schemas.microsoft.com/office/word/2010/wordprocessingInk" xmlns:wne="http://schemas.microsoft.com/office/word/2006/wordml" xmlns:wps="http://schemas.microsoft.com/office/word/2010/wordprocessingShape" mc:Ignorable="w14 w15 w16se w16cid w16 w16cex w16sdtdh wp14">
   <w:footnote w:type="separator" w:id="-1">
     <w:p>
       <w:pPr>
@@ -2013,7 +1947,7 @@
 </file>
 
 <file path=word/numbering.xml><?xml version="1.0" encoding="utf-8"?>
-<w:numbering xmlns:wpc="http://schemas.microsoft.com/office/word/2010/wordprocessingCanvas" xmlns:cx="http://schemas.microsoft.com/office/drawing/2014/chartex" xmlns:cx1="http://schemas.microsoft.com/office/drawing/2015/9/8/chartex" xmlns:cx2="http://schemas.microsoft.com/office/drawing/2015/10/21/chartex" xmlns:cx3="http://schemas.microsoft.com/office/drawing/2016/5/9/chartex" xmlns:cx4="http://schemas.microsoft.com/office/drawing/2016/5/10/chartex" xmlns:cx5="http://schemas.microsoft.com/office/drawing/2016/5/11/chartex" xmlns:cx6="http://schemas.microsoft.com/office/drawing/2016/5/12/chartex" xmlns:cx7="http://schemas.microsoft.com/office/drawing/2016/5/13/chartex" xmlns:cx8="http://schemas.microsoft.com/office/drawing/2016/5/14/chartex" xmlns:mc="http://schemas.openxmlformats.org/markup-compatibility/2006" xmlns:aink="http://schemas.microsoft.com/office/drawing/2016/ink" xmlns:am3d="http://schemas.microsoft.com/office/drawing/2017/model3d" xmlns:o="urn:schemas-microsoft-com:office:office" xmlns:r="http://schemas.openxmlformats.org/officeDocument/2006/relationships" xmlns:m="http://schemas.openxmlformats.org/officeDocument/2006/math" xmlns:v="urn:schemas-microsoft-com:vml" xmlns:wp14="http://schemas.microsoft.com/office/word/2010/wordprocessingDrawing" xmlns:wp="http://schemas.openxmlformats.org/drawingml/2006/wordprocessingDrawing" xmlns:w10="urn:schemas-microsoft-com:office:word" xmlns:w="http://schemas.openxmlformats.org/wordprocessingml/2006/main" xmlns:w14="http://schemas.microsoft.com/office/word/2010/wordml" xmlns:w15="http://schemas.microsoft.com/office/word/2012/wordml" xmlns:w16cex="http://schemas.microsoft.com/office/word/2018/wordml/cex" xmlns:w16cid="http://schemas.microsoft.com/office/word/2016/wordml/cid" xmlns:w16="http://schemas.microsoft.com/office/word/2018/wordml" xmlns:w16se="http://schemas.microsoft.com/office/word/2015/wordml/symex" xmlns:wpg="http://schemas.microsoft.com/office/word/2010/wordprocessingGroup" xmlns:wpi="http://schemas.microsoft.com/office/word/2010/wordprocessingInk" xmlns:wne="http://schemas.microsoft.com/office/word/2006/wordml" xmlns:wps="http://schemas.microsoft.com/office/word/2010/wordprocessingShape" mc:Ignorable="w14 w15 w16se w16cid w16 w16cex wp14">
+<w:numbering xmlns:wpc="http://schemas.microsoft.com/office/word/2010/wordprocessingCanvas" xmlns:cx="http://schemas.microsoft.com/office/drawing/2014/chartex" xmlns:cx1="http://schemas.microsoft.com/office/drawing/2015/9/8/chartex" xmlns:cx2="http://schemas.microsoft.com/office/drawing/2015/10/21/chartex" xmlns:cx3="http://schemas.microsoft.com/office/drawing/2016/5/9/chartex" xmlns:cx4="http://schemas.microsoft.com/office/drawing/2016/5/10/chartex" xmlns:cx5="http://schemas.microsoft.com/office/drawing/2016/5/11/chartex" xmlns:cx6="http://schemas.microsoft.com/office/drawing/2016/5/12/chartex" xmlns:cx7="http://schemas.microsoft.com/office/drawing/2016/5/13/chartex" xmlns:cx8="http://schemas.microsoft.com/office/drawing/2016/5/14/chartex" xmlns:mc="http://schemas.openxmlformats.org/markup-compatibility/2006" xmlns:aink="http://schemas.microsoft.com/office/drawing/2016/ink" xmlns:am3d="http://schemas.microsoft.com/office/drawing/2017/model3d" xmlns:o="urn:schemas-microsoft-com:office:office" xmlns:oel="http://schemas.microsoft.com/office/2019/extlst" xmlns:r="http://schemas.openxmlformats.org/officeDocument/2006/relationships" xmlns:m="http://schemas.openxmlformats.org/officeDocument/2006/math" xmlns:v="urn:schemas-microsoft-com:vml" xmlns:wp14="http://schemas.microsoft.com/office/word/2010/wordprocessingDrawing" xmlns:wp="http://schemas.openxmlformats.org/drawingml/2006/wordprocessingDrawing" xmlns:w10="urn:schemas-microsoft-com:office:word" xmlns:w="http://schemas.openxmlformats.org/wordprocessingml/2006/main" xmlns:w14="http://schemas.microsoft.com/office/word/2010/wordml" xmlns:w15="http://schemas.microsoft.com/office/word/2012/wordml" xmlns:w16cex="http://schemas.microsoft.com/office/word/2018/wordml/cex" xmlns:w16cid="http://schemas.microsoft.com/office/word/2016/wordml/cid" xmlns:w16="http://schemas.microsoft.com/office/word/2018/wordml" xmlns:w16sdtdh="http://schemas.microsoft.com/office/word/2020/wordml/sdtdatahash" xmlns:w16se="http://schemas.microsoft.com/office/word/2015/wordml/symex" xmlns:wpg="http://schemas.microsoft.com/office/word/2010/wordprocessingGroup" xmlns:wpi="http://schemas.microsoft.com/office/word/2010/wordprocessingInk" xmlns:wne="http://schemas.microsoft.com/office/word/2006/wordml" xmlns:wps="http://schemas.microsoft.com/office/word/2010/wordprocessingShape" mc:Ignorable="w14 w15 w16se w16cid w16 w16cex w16sdtdh wp14">
   <w:abstractNum w:abstractNumId="0" w15:restartNumberingAfterBreak="0">
     <w:nsid w:val="46475ED3"/>
     <w:multiLevelType w:val="hybridMultilevel"/>
@@ -2238,17 +2172,17 @@
       </w:rPr>
     </w:lvl>
   </w:abstractNum>
-  <w:num w:numId="1">
+  <w:num w:numId="1" w16cid:durableId="1555464105">
     <w:abstractNumId w:val="1"/>
   </w:num>
-  <w:num w:numId="2">
+  <w:num w:numId="2" w16cid:durableId="1461336268">
     <w:abstractNumId w:val="0"/>
   </w:num>
 </w:numbering>
 </file>
 
 <file path=word/styles.xml><?xml version="1.0" encoding="utf-8"?>
-<w:styles xmlns:mc="http://schemas.openxmlformats.org/markup-compatibility/2006" xmlns:r="http://schemas.openxmlformats.org/officeDocument/2006/relationships" xmlns:w="http://schemas.openxmlformats.org/wordprocessingml/2006/main" xmlns:w14="http://schemas.microsoft.com/office/word/2010/wordml" xmlns:w15="http://schemas.microsoft.com/office/word/2012/wordml" xmlns:w16cex="http://schemas.microsoft.com/office/word/2018/wordml/cex" xmlns:w16cid="http://schemas.microsoft.com/office/word/2016/wordml/cid" xmlns:w16="http://schemas.microsoft.com/office/word/2018/wordml" xmlns:w16se="http://schemas.microsoft.com/office/word/2015/wordml/symex" mc:Ignorable="w14 w15 w16se w16cid w16 w16cex">
+<w:styles xmlns:mc="http://schemas.openxmlformats.org/markup-compatibility/2006" xmlns:r="http://schemas.openxmlformats.org/officeDocument/2006/relationships" xmlns:w="http://schemas.openxmlformats.org/wordprocessingml/2006/main" xmlns:w14="http://schemas.microsoft.com/office/word/2010/wordml" xmlns:w15="http://schemas.microsoft.com/office/word/2012/wordml" xmlns:w16cex="http://schemas.microsoft.com/office/word/2018/wordml/cex" xmlns:w16cid="http://schemas.microsoft.com/office/word/2016/wordml/cid" xmlns:w16="http://schemas.microsoft.com/office/word/2018/wordml" xmlns:w16sdtdh="http://schemas.microsoft.com/office/word/2020/wordml/sdtdatahash" xmlns:w16se="http://schemas.microsoft.com/office/word/2015/wordml/symex" mc:Ignorable="w14 w15 w16se w16cid w16 w16cex w16sdtdh">
   <w:docDefaults>
     <w:rPrDefault>
       <w:rPr>
@@ -2649,6 +2583,7 @@
   <w:style w:type="character" w:default="1" w:styleId="Absatz-Standardschriftart">
     <w:name w:val="Default Paragraph Font"/>
     <w:uiPriority w:val="1"/>
+    <w:semiHidden/>
     <w:unhideWhenUsed/>
   </w:style>
   <w:style w:type="table" w:default="1" w:styleId="NormaleTabelle">

</xml_diff>